<commit_message>
Changed incorrect number of present board members (3 -> 4) - (Saukko, Vu, Lagergren, Bertilsson according to present protocols) and incorrect number of active members (5 -> 4) and changed term "DISK members" to "active members".
</commit_message>
<xml_diff>
--- a/Protocols/2016/10-13.docx
+++ b/Protocols/2016/10-13.docx
@@ -233,21 +233,7 @@
           <w:rFonts w:cs="Arial" w:ascii="Arial" w:hAnsi="Arial"/>
           <w:b/>
         </w:rPr>
-        <w:t xml:space="preserve">Mötet utlystes den </w:t>
-      </w:r>
-      <w:r>
-        <w:rPr>
-          <w:rFonts w:cs="Arial" w:ascii="Arial" w:hAnsi="Arial"/>
-          <w:b/>
-        </w:rPr>
-        <w:t>9</w:t>
-      </w:r>
-      <w:r>
-        <w:rPr>
-          <w:rFonts w:cs="Arial" w:ascii="Arial" w:hAnsi="Arial"/>
-          <w:b/>
-        </w:rPr>
-        <w:t>e oktober, inga invändningar.</w:t>
+        <w:t>Mötet utlystes den 9e oktober, inga invändningar.</w:t>
       </w:r>
     </w:p>
     <w:p>
@@ -338,29 +324,42 @@
         <w:pStyle w:val="ListParagraph"/>
         <w:ind w:left="360" w:hanging="0"/>
         <w:rPr>
-          <w:rFonts w:ascii="Arial" w:hAnsi="Arial" w:cs="Arial"/>
-          <w:b/>
-          <w:b/>
-        </w:rPr>
-      </w:pPr>
-      <w:r>
-        <w:rPr>
-          <w:rFonts w:cs="Arial" w:ascii="Arial" w:hAnsi="Arial"/>
-        </w:rPr>
-        <w:t>3 boardmembers/styrelsemedlemmar + 5 DISK members/medlemmar (</w:t>
-      </w:r>
-      <w:r>
-        <w:rPr>
-          <w:rFonts w:cs="Arial" w:ascii="Arial" w:hAnsi="Arial"/>
-          <w:b/>
-        </w:rPr>
-        <w:t>Österberg, Åkerlund, Vu, Garajev, Junghem</w:t>
-      </w:r>
-      <w:r>
-        <w:rPr>
-          <w:rFonts w:cs="Arial" w:ascii="Arial" w:hAnsi="Arial"/>
-        </w:rPr>
-        <w:t>)</w:t>
+          <w:b/>
+          <w:b/>
+          <w:bCs/>
+        </w:rPr>
+      </w:pPr>
+      <w:r>
+        <w:rPr>
+          <w:rFonts w:cs="Arial" w:ascii="Arial" w:hAnsi="Arial"/>
+          <w:b/>
+          <w:bCs/>
+        </w:rPr>
+        <w:t>4</w:t>
+      </w:r>
+      <w:r>
+        <w:rPr>
+          <w:rFonts w:cs="Arial" w:ascii="Arial" w:hAnsi="Arial"/>
+          <w:b/>
+          <w:bCs/>
+        </w:rPr>
+        <w:t xml:space="preserve"> boardmembers/styrelsemedlemmar + </w:t>
+      </w:r>
+      <w:r>
+        <w:rPr>
+          <w:rFonts w:cs="Arial" w:ascii="Arial" w:hAnsi="Arial"/>
+          <w:b/>
+          <w:bCs/>
+        </w:rPr>
+        <w:t>4</w:t>
+      </w:r>
+      <w:r>
+        <w:rPr>
+          <w:rFonts w:cs="Arial" w:ascii="Arial" w:hAnsi="Arial"/>
+          <w:b/>
+          <w:bCs/>
+        </w:rPr>
+        <w:t xml:space="preserve"> DISK members/medlemmar</w:t>
       </w:r>
     </w:p>
     <w:p>
@@ -1681,6 +1680,8 @@
       </w:pPr>
       <w:rPr>
         <w:rFonts w:ascii="Symbol" w:hAnsi="Symbol" w:cs="Symbol" w:hint="default"/>
+        <w:b/>
+        <w:rFonts w:cs="Symbol"/>
       </w:rPr>
     </w:lvl>
     <w:lvl w:ilvl="1">
@@ -1706,6 +1707,7 @@
       </w:pPr>
       <w:rPr>
         <w:rFonts w:ascii="Wingdings" w:hAnsi="Wingdings" w:cs="Wingdings" w:hint="default"/>
+        <w:rFonts w:cs="Wingdings"/>
       </w:rPr>
     </w:lvl>
     <w:lvl w:ilvl="3">
@@ -1718,6 +1720,7 @@
       </w:pPr>
       <w:rPr>
         <w:rFonts w:ascii="Symbol" w:hAnsi="Symbol" w:cs="Symbol" w:hint="default"/>
+        <w:rFonts w:cs="Symbol"/>
       </w:rPr>
     </w:lvl>
     <w:lvl w:ilvl="4">
@@ -1743,6 +1746,7 @@
       </w:pPr>
       <w:rPr>
         <w:rFonts w:ascii="Wingdings" w:hAnsi="Wingdings" w:cs="Wingdings" w:hint="default"/>
+        <w:rFonts w:cs="Wingdings"/>
       </w:rPr>
     </w:lvl>
     <w:lvl w:ilvl="6">
@@ -1755,6 +1759,7 @@
       </w:pPr>
       <w:rPr>
         <w:rFonts w:ascii="Symbol" w:hAnsi="Symbol" w:cs="Symbol" w:hint="default"/>
+        <w:rFonts w:cs="Symbol"/>
       </w:rPr>
     </w:lvl>
     <w:lvl w:ilvl="7">
@@ -1780,6 +1785,7 @@
       </w:pPr>
       <w:rPr>
         <w:rFonts w:ascii="Wingdings" w:hAnsi="Wingdings" w:cs="Wingdings" w:hint="default"/>
+        <w:rFonts w:cs="Wingdings"/>
       </w:rPr>
     </w:lvl>
   </w:abstractNum>
@@ -1929,7 +1935,6 @@
     <w:rPrDefault>
       <w:rPr>
         <w:rFonts w:ascii="Calibri" w:hAnsi="Calibri" w:eastAsia="宋体" w:cs="" w:asciiTheme="minorHAnsi" w:cstheme="minorBidi" w:eastAsiaTheme="minorEastAsia" w:hAnsiTheme="minorHAnsi"/>
-        <w:sz w:val="22"/>
         <w:szCs w:val="22"/>
         <w:lang w:val="sv-SE" w:eastAsia="zh-CN" w:bidi="ar-SA"/>
       </w:rPr>
@@ -2321,7 +2326,7 @@
     </w:pPr>
     <w:rPr>
       <w:rFonts w:ascii="Calibri" w:hAnsi="Calibri" w:eastAsia="宋体" w:cs="" w:asciiTheme="minorHAnsi" w:cstheme="minorBidi" w:eastAsiaTheme="minorEastAsia" w:hAnsiTheme="minorHAnsi"/>
-      <w:color w:val="auto"/>
+      <w:color w:val="00000A"/>
       <w:sz w:val="22"/>
       <w:szCs w:val="22"/>
       <w:lang w:val="sv-SE" w:eastAsia="zh-CN" w:bidi="ar-SA"/>
@@ -2423,6 +2428,86 @@
     <w:qFormat/>
     <w:rPr>
       <w:rFonts w:cs="Courier New"/>
+    </w:rPr>
+  </w:style>
+  <w:style w:type="character" w:styleId="ListLabel12">
+    <w:name w:val="ListLabel 12"/>
+    <w:qFormat/>
+    <w:rPr>
+      <w:rFonts w:ascii="Arial" w:hAnsi="Arial"/>
+      <w:b/>
+    </w:rPr>
+  </w:style>
+  <w:style w:type="character" w:styleId="ListLabel13">
+    <w:name w:val="ListLabel 13"/>
+    <w:qFormat/>
+    <w:rPr>
+      <w:rFonts w:ascii="Arial" w:hAnsi="Arial"/>
+      <w:b/>
+    </w:rPr>
+  </w:style>
+  <w:style w:type="character" w:styleId="ListLabel14">
+    <w:name w:val="ListLabel 14"/>
+    <w:qFormat/>
+    <w:rPr>
+      <w:rFonts w:ascii="Arial" w:hAnsi="Arial" w:cs="Symbol"/>
+      <w:b/>
+    </w:rPr>
+  </w:style>
+  <w:style w:type="character" w:styleId="ListLabel15">
+    <w:name w:val="ListLabel 15"/>
+    <w:qFormat/>
+    <w:rPr>
+      <w:rFonts w:cs="Courier New"/>
+    </w:rPr>
+  </w:style>
+  <w:style w:type="character" w:styleId="ListLabel16">
+    <w:name w:val="ListLabel 16"/>
+    <w:qFormat/>
+    <w:rPr>
+      <w:rFonts w:cs="Wingdings"/>
+    </w:rPr>
+  </w:style>
+  <w:style w:type="character" w:styleId="ListLabel17">
+    <w:name w:val="ListLabel 17"/>
+    <w:qFormat/>
+    <w:rPr>
+      <w:rFonts w:cs="Symbol"/>
+    </w:rPr>
+  </w:style>
+  <w:style w:type="character" w:styleId="ListLabel18">
+    <w:name w:val="ListLabel 18"/>
+    <w:qFormat/>
+    <w:rPr>
+      <w:rFonts w:cs="Courier New"/>
+    </w:rPr>
+  </w:style>
+  <w:style w:type="character" w:styleId="ListLabel19">
+    <w:name w:val="ListLabel 19"/>
+    <w:qFormat/>
+    <w:rPr>
+      <w:rFonts w:cs="Wingdings"/>
+    </w:rPr>
+  </w:style>
+  <w:style w:type="character" w:styleId="ListLabel20">
+    <w:name w:val="ListLabel 20"/>
+    <w:qFormat/>
+    <w:rPr>
+      <w:rFonts w:cs="Symbol"/>
+    </w:rPr>
+  </w:style>
+  <w:style w:type="character" w:styleId="ListLabel21">
+    <w:name w:val="ListLabel 21"/>
+    <w:qFormat/>
+    <w:rPr>
+      <w:rFonts w:cs="Courier New"/>
+    </w:rPr>
+  </w:style>
+  <w:style w:type="character" w:styleId="ListLabel22">
+    <w:name w:val="ListLabel 22"/>
+    <w:qFormat/>
+    <w:rPr>
+      <w:rFonts w:cs="Wingdings"/>
     </w:rPr>
   </w:style>
   <w:style w:type="paragraph" w:styleId="Heading">

</xml_diff>

<commit_message>
Added comment about making advertising for basket ball.
</commit_message>
<xml_diff>
--- a/Protocols/2016/10-13.docx
+++ b/Protocols/2016/10-13.docx
@@ -343,7 +343,7 @@
           <w:b/>
           <w:bCs/>
         </w:rPr>
-        <w:t xml:space="preserve"> boardmembers/styrelsemedlemmar + </w:t>
+        <w:t xml:space="preserve"> board members/styrelsemedlemmar + </w:t>
       </w:r>
       <w:r>
         <w:rPr>
@@ -359,7 +359,39 @@
           <w:b/>
           <w:bCs/>
         </w:rPr>
-        <w:t xml:space="preserve"> DISK members/medlemmar</w:t>
+        <w:t xml:space="preserve"> </w:t>
+      </w:r>
+      <w:r>
+        <w:rPr>
+          <w:rFonts w:cs="Arial" w:ascii="Arial" w:hAnsi="Arial"/>
+          <w:b/>
+          <w:bCs/>
+        </w:rPr>
+        <w:t>active</w:t>
+      </w:r>
+      <w:r>
+        <w:rPr>
+          <w:rFonts w:cs="Arial" w:ascii="Arial" w:hAnsi="Arial"/>
+          <w:b/>
+          <w:bCs/>
+        </w:rPr>
+        <w:t xml:space="preserve"> members/</w:t>
+      </w:r>
+      <w:r>
+        <w:rPr>
+          <w:rFonts w:cs="Arial" w:ascii="Arial" w:hAnsi="Arial"/>
+          <w:b/>
+          <w:bCs/>
+        </w:rPr>
+        <w:t xml:space="preserve">aktiva </w:t>
+      </w:r>
+      <w:r>
+        <w:rPr>
+          <w:rFonts w:cs="Arial" w:ascii="Arial" w:hAnsi="Arial"/>
+          <w:b/>
+          <w:bCs/>
+        </w:rPr>
+        <w:t>medlemmar</w:t>
       </w:r>
     </w:p>
     <w:p>
@@ -567,37 +599,43 @@
     <w:p>
       <w:pPr>
         <w:pStyle w:val="ListParagraph"/>
-        <w:rPr>
-          <w:rFonts w:ascii="Arial" w:hAnsi="Arial" w:cs="Arial"/>
-          <w:b/>
-          <w:b/>
-          <w:lang w:val="en-US"/>
-        </w:rPr>
-      </w:pPr>
-      <w:r>
-        <w:rPr>
-          <w:rFonts w:cs="Arial" w:ascii="Arial" w:hAnsi="Arial"/>
-          <w:b/>
-          <w:lang w:val="en-US"/>
-        </w:rPr>
-        <w:t>Have been working good. Had a lot of participants first time but the number have been declining after that.</w:t>
-      </w:r>
-    </w:p>
-    <w:p>
-      <w:pPr>
-        <w:pStyle w:val="ListParagraph"/>
-        <w:rPr>
-          <w:rFonts w:ascii="Arial" w:hAnsi="Arial" w:cs="Arial"/>
-          <w:b/>
-          <w:b/>
-        </w:rPr>
-      </w:pPr>
-      <w:r>
-        <w:rPr>
-          <w:rFonts w:cs="Arial" w:ascii="Arial" w:hAnsi="Arial"/>
-          <w:b/>
-        </w:rPr>
-        <w:t>Har fungerat bra. Hade många deltagare första gången men har efter det stadigt sjunkit.</w:t>
+        <w:rPr/>
+      </w:pPr>
+      <w:r>
+        <w:rPr>
+          <w:rFonts w:cs="Arial" w:ascii="Arial" w:hAnsi="Arial"/>
+          <w:b/>
+          <w:lang w:val="en-US"/>
+        </w:rPr>
+        <w:t xml:space="preserve">Have been working good. Had a lot of participants first time but the number have been declining after that. </w:t>
+      </w:r>
+      <w:r>
+        <w:rPr>
+          <w:rFonts w:cs="Arial" w:ascii="Arial" w:hAnsi="Arial"/>
+          <w:b/>
+          <w:lang w:val="en-US"/>
+        </w:rPr>
+        <w:t>Discussion about making some advertising for basket ball in order to improve attendance.</w:t>
+      </w:r>
+    </w:p>
+    <w:p>
+      <w:pPr>
+        <w:pStyle w:val="ListParagraph"/>
+        <w:rPr/>
+      </w:pPr>
+      <w:r>
+        <w:rPr>
+          <w:rFonts w:cs="Arial" w:ascii="Arial" w:hAnsi="Arial"/>
+          <w:b/>
+        </w:rPr>
+        <w:t xml:space="preserve">Har fungerat bra. Hade många deltagare första gången men har efter det stadigt sjunkit. </w:t>
+      </w:r>
+      <w:r>
+        <w:rPr>
+          <w:rFonts w:cs="Arial" w:ascii="Arial" w:hAnsi="Arial"/>
+          <w:b/>
+        </w:rPr>
+        <w:t>Dikussioner förs om att marknadsföra aktiviteten för att öka antalet deltagare.</w:t>
       </w:r>
     </w:p>
     <w:p>

</xml_diff>

<commit_message>
Wrote the number of registered people to Åre Skiweek.
</commit_message>
<xml_diff>
--- a/Protocols/2016/10-13.docx
+++ b/Protocols/2016/10-13.docx
@@ -807,7 +807,23 @@
           <w:b/>
           <w:lang w:val="en-US"/>
         </w:rPr>
-        <w:t>Low number of sign up’s. Will fix a promotion picture for the TV-screens in common areas and try to remind all the participants during the “Vallning” that seemed interested.</w:t>
+        <w:t xml:space="preserve">Low number </w:t>
+      </w:r>
+      <w:r>
+        <w:rPr>
+          <w:rFonts w:cs="Arial" w:ascii="Arial" w:hAnsi="Arial"/>
+          <w:b/>
+          <w:lang w:val="en-US"/>
+        </w:rPr>
+        <w:t>(4)</w:t>
+      </w:r>
+      <w:r>
+        <w:rPr>
+          <w:rFonts w:cs="Arial" w:ascii="Arial" w:hAnsi="Arial"/>
+          <w:b/>
+          <w:lang w:val="en-US"/>
+        </w:rPr>
+        <w:t xml:space="preserve"> of sign up’s. Will fix a promotion picture for the TV-screens in common areas and try to remind all the participants during the “Vallning” that seemed interested.</w:t>
       </w:r>
     </w:p>
     <w:p>
@@ -825,7 +841,21 @@
           <w:rFonts w:cs="Arial" w:ascii="Arial" w:hAnsi="Arial"/>
           <w:b/>
         </w:rPr>
-        <w:t>Har haft lågt antal anmälda. Ska fixa bild för att sätta upp på TV-skärmarna rund om i skolan och försöka påminna alla deltagare under Vallningen som verkade intresserade.</w:t>
+        <w:t xml:space="preserve">Har haft lågt antal </w:t>
+      </w:r>
+      <w:r>
+        <w:rPr>
+          <w:rFonts w:cs="Arial" w:ascii="Arial" w:hAnsi="Arial"/>
+          <w:b/>
+        </w:rPr>
+        <w:t>(4)</w:t>
+      </w:r>
+      <w:r>
+        <w:rPr>
+          <w:rFonts w:cs="Arial" w:ascii="Arial" w:hAnsi="Arial"/>
+          <w:b/>
+        </w:rPr>
+        <w:t xml:space="preserve"> anmälda. Ska fixa bild för att sätta upp på TV-skärmarna rund om i skolan och försöka påminna alla deltagare under Vallningen som verkade intresserade.</w:t>
       </w:r>
     </w:p>
     <w:p>

</xml_diff>

<commit_message>
Wrote time when Azad left meeting.
</commit_message>
<xml_diff>
--- a/Protocols/2016/10-13.docx
+++ b/Protocols/2016/10-13.docx
@@ -270,7 +270,21 @@
           <w:rFonts w:cs="Arial" w:ascii="Arial" w:hAnsi="Arial"/>
           <w:b/>
         </w:rPr>
-        <w:t>Participants entitled to vote / Röstberättigade deltagare: Anna Vu, Anton Österberg, Azad Garajev, Cristoffer Lagergren, Fredrik Junghem, Marko Saukko, Max Bertilsson, Niklas Åkerlund</w:t>
+        <w:t xml:space="preserve">Participants entitled to vote / Röstberättigade deltagare: Anna Vu, Anton Österberg, Azad Garajev </w:t>
+      </w:r>
+      <w:r>
+        <w:rPr>
+          <w:rFonts w:cs="Arial" w:ascii="Arial" w:hAnsi="Arial"/>
+          <w:b/>
+        </w:rPr>
+        <w:t>(left 11:18)</w:t>
+      </w:r>
+      <w:r>
+        <w:rPr>
+          <w:rFonts w:cs="Arial" w:ascii="Arial" w:hAnsi="Arial"/>
+          <w:b/>
+        </w:rPr>
+        <w:t>, Cristoffer Lagergren, Fredrik Junghem, Marko Saukko, Max Bertilsson, Niklas Åkerlund</w:t>
       </w:r>
     </w:p>
     <w:p>

</xml_diff>

<commit_message>
Mentioned that we kept a discussion about the potential need of a PR person.
</commit_message>
<xml_diff>
--- a/Protocols/2016/10-13.docx
+++ b/Protocols/2016/10-13.docx
@@ -259,11 +259,7 @@
       <w:pPr>
         <w:pStyle w:val="ListParagraph"/>
         <w:ind w:left="360" w:hanging="0"/>
-        <w:rPr>
-          <w:rFonts w:ascii="Arial" w:hAnsi="Arial" w:cs="Arial"/>
-          <w:b/>
-          <w:b/>
-        </w:rPr>
+        <w:rPr/>
       </w:pPr>
       <w:r>
         <w:rPr>
@@ -1012,38 +1008,44 @@
       <w:pPr>
         <w:pStyle w:val="ListParagraph"/>
         <w:ind w:left="710" w:hanging="0"/>
-        <w:rPr>
-          <w:rFonts w:ascii="Arial" w:hAnsi="Arial" w:cs="Arial"/>
-          <w:b/>
-          <w:b/>
-          <w:lang w:val="en-US"/>
-        </w:rPr>
-      </w:pPr>
-      <w:r>
-        <w:rPr>
-          <w:rFonts w:cs="Arial" w:ascii="Arial" w:hAnsi="Arial"/>
-          <w:b/>
-          <w:lang w:val="en-US"/>
-        </w:rPr>
-        <w:t>Have been a low number of new members. It can depend on low participation in other sections events and activities. Will try to reach out after a ITO-lecture and speak about our activities.</w:t>
+        <w:rPr/>
+      </w:pPr>
+      <w:r>
+        <w:rPr>
+          <w:rFonts w:cs="Arial" w:ascii="Arial" w:hAnsi="Arial"/>
+          <w:b/>
+          <w:lang w:val="en-US"/>
+        </w:rPr>
+        <w:t xml:space="preserve">Have been a low number of new members. It can depend on low participation in other sections events and activities. Will try to reach out after a ITO-lecture and speak about our activities. </w:t>
+      </w:r>
+      <w:r>
+        <w:rPr>
+          <w:rFonts w:cs="Arial" w:ascii="Arial" w:hAnsi="Arial"/>
+          <w:b/>
+          <w:lang w:val="en-US"/>
+        </w:rPr>
+        <w:t>A discussion is kept about whether we need a responsible person for public relations or not or if we can share the burden together.</w:t>
       </w:r>
     </w:p>
     <w:p>
       <w:pPr>
         <w:pStyle w:val="ListParagraph"/>
         <w:ind w:left="710" w:hanging="0"/>
-        <w:rPr>
-          <w:rFonts w:ascii="Arial" w:hAnsi="Arial" w:cs="Arial"/>
-          <w:b/>
-          <w:b/>
-        </w:rPr>
-      </w:pPr>
-      <w:r>
-        <w:rPr>
-          <w:rFonts w:cs="Arial" w:ascii="Arial" w:hAnsi="Arial"/>
-          <w:b/>
-        </w:rPr>
-        <w:t>Har varit dåligt antal nya medlemmar. Kan bero på dåligt deltagande av oss i andra sektioners events och aktiviteter. Ska försöka komma in på slutet av någon ITO-lektion och snacka om våra aktiviteter.</w:t>
+        <w:rPr/>
+      </w:pPr>
+      <w:r>
+        <w:rPr>
+          <w:rFonts w:cs="Arial" w:ascii="Arial" w:hAnsi="Arial"/>
+          <w:b/>
+        </w:rPr>
+        <w:t xml:space="preserve">Har varit dåligt antal nya medlemmar. Kan bero på dåligt deltagande av oss i andra sektioners events och aktiviteter. Ska försöka komma in på slutet av någon ITO-lektion och snacka om våra aktiviteter. </w:t>
+      </w:r>
+      <w:r>
+        <w:rPr>
+          <w:rFonts w:cs="Arial" w:ascii="Arial" w:hAnsi="Arial"/>
+          <w:b/>
+        </w:rPr>
+        <w:t>En diskussion förs om hurvida vi behöver en PR-ansvarig eller inte eller om vi kan dela på ansvaret tillsammans.</w:t>
       </w:r>
     </w:p>
     <w:p>

</xml_diff>